<commit_message>
Add refs to marking template
</commit_message>
<xml_diff>
--- a/template.docx
+++ b/template.docx
@@ -1111,6 +1111,202 @@
         <w:t>Backend is on Render so first load can be very slow while waiting for wake up</w:t>
       </w:r>
     </w:p>
+    <w:p/>
+    <w:p/>
+    <w:p/>
+    <w:p/>
+    <w:tbl>
+      <w:tblPr>
+        <w:tblStyle w:val="TableGrid"/>
+        <w:tblW w:w="14186" w:type="dxa"/>
+        <w:tblLook w:val="04A0" w:firstRow="1" w:lastRow="0" w:firstColumn="1" w:lastColumn="0" w:noHBand="0" w:noVBand="1"/>
+      </w:tblPr>
+      <w:tblGrid>
+        <w:gridCol w:w="7211"/>
+        <w:gridCol w:w="6975"/>
+      </w:tblGrid>
+      <w:tr>
+        <w:tc>
+          <w:tcPr>
+            <w:tcW w:w="7211" w:type="dxa"/>
+            <w:shd w:val="clear" w:color="auto" w:fill="FFE599" w:themeFill="accent4" w:themeFillTint="66"/>
+          </w:tcPr>
+          <w:p>
+            <w:pPr>
+              <w:rPr>
+                <w:b/>
+                <w:bCs/>
+              </w:rPr>
+            </w:pPr>
+            <w:r>
+              <w:rPr>
+                <w:b/>
+                <w:bCs/>
+              </w:rPr>
+              <w:t>Sources</w:t>
+            </w:r>
+          </w:p>
+        </w:tc>
+        <w:tc>
+          <w:tcPr>
+            <w:tcW w:w="6975" w:type="dxa"/>
+            <w:shd w:val="clear" w:color="auto" w:fill="FFE599" w:themeFill="accent4" w:themeFillTint="66"/>
+          </w:tcPr>
+          <w:p>
+            <w:pPr>
+              <w:rPr>
+                <w:b/>
+                <w:bCs/>
+              </w:rPr>
+            </w:pPr>
+            <w:r>
+              <w:rPr>
+                <w:b/>
+                <w:bCs/>
+              </w:rPr>
+              <w:t>Reason</w:t>
+            </w:r>
+          </w:p>
+        </w:tc>
+      </w:tr>
+      <w:tr>
+        <w:tc>
+          <w:tcPr>
+            <w:tcW w:w="7211" w:type="dxa"/>
+          </w:tcPr>
+          <w:p>
+            <w:r>
+              <w:t>https://www.kodeco.com/books/kotlin-coroutines-by-tutorials/v2.0/chapters/5-async-await</w:t>
+            </w:r>
+          </w:p>
+        </w:tc>
+        <w:tc>
+          <w:tcPr>
+            <w:tcW w:w="6975" w:type="dxa"/>
+          </w:tcPr>
+          <w:p>
+            <w:r>
+              <w:t>general async / await</w:t>
+            </w:r>
+          </w:p>
+        </w:tc>
+      </w:tr>
+      <w:tr>
+        <w:tc>
+          <w:tcPr>
+            <w:tcW w:w="7211" w:type="dxa"/>
+          </w:tcPr>
+          <w:p>
+            <w:r>
+              <w:t>https://stackoverflow.com/questions/6543811/intent-putextra-list</w:t>
+            </w:r>
+          </w:p>
+        </w:tc>
+        <w:tc>
+          <w:tcPr>
+            <w:tcW w:w="6975" w:type="dxa"/>
+          </w:tcPr>
+          <w:p>
+            <w:proofErr w:type="spellStart"/>
+            <w:r>
+              <w:t>putExtra</w:t>
+            </w:r>
+            <w:proofErr w:type="spellEnd"/>
+            <w:r>
+              <w:t xml:space="preserve"> - pass </w:t>
+            </w:r>
+            <w:proofErr w:type="spellStart"/>
+            <w:r>
+              <w:t>args</w:t>
+            </w:r>
+            <w:proofErr w:type="spellEnd"/>
+            <w:r>
+              <w:t xml:space="preserve"> - </w:t>
+            </w:r>
+            <w:proofErr w:type="spellStart"/>
+            <w:r>
+              <w:t>Parcelable</w:t>
+            </w:r>
+            <w:proofErr w:type="spellEnd"/>
+          </w:p>
+        </w:tc>
+      </w:tr>
+      <w:tr>
+        <w:tc>
+          <w:tcPr>
+            <w:tcW w:w="7211" w:type="dxa"/>
+          </w:tcPr>
+          <w:p>
+            <w:r>
+              <w:t>https://www.youtube.com/watch?v=t6Sql3WMAnk&amp;t=1025s</w:t>
+            </w:r>
+          </w:p>
+        </w:tc>
+        <w:tc>
+          <w:tcPr>
+            <w:tcW w:w="6975" w:type="dxa"/>
+          </w:tcPr>
+          <w:p>
+            <w:r>
+              <w:t>How to use / setup retrofit</w:t>
+            </w:r>
+          </w:p>
+        </w:tc>
+      </w:tr>
+      <w:tr>
+        <w:tc>
+          <w:tcPr>
+            <w:tcW w:w="7211" w:type="dxa"/>
+          </w:tcPr>
+          <w:p>
+            <w:r>
+              <w:t>https://medium.com/@sribanavasi/best-practice-for-handling-api-calls-using-retrofit-in-android-studio-36fb5e53c08</w:t>
+            </w:r>
+          </w:p>
+        </w:tc>
+        <w:tc>
+          <w:tcPr>
+            <w:tcW w:w="6975" w:type="dxa"/>
+          </w:tcPr>
+          <w:p>
+            <w:r>
+              <w:t xml:space="preserve">Wrap retrofit in </w:t>
+            </w:r>
+            <w:proofErr w:type="spellStart"/>
+            <w:r>
+              <w:t>NetworkResult</w:t>
+            </w:r>
+            <w:proofErr w:type="spellEnd"/>
+            <w:r>
+              <w:t xml:space="preserve"> object</w:t>
+            </w:r>
+          </w:p>
+        </w:tc>
+      </w:tr>
+      <w:tr>
+        <w:tc>
+          <w:tcPr>
+            <w:tcW w:w="7211" w:type="dxa"/>
+          </w:tcPr>
+          <w:p>
+            <w:r>
+              <w:t>https://blog.devgenius.io/android-generic-recyclerview-adapter-67eb8f826cad</w:t>
+            </w:r>
+          </w:p>
+        </w:tc>
+        <w:tc>
+          <w:tcPr>
+            <w:tcW w:w="6975" w:type="dxa"/>
+          </w:tcPr>
+          <w:p>
+            <w:r>
+              <w:t>Setting up a generic adapter that takes a generic as a type</w:t>
+            </w:r>
+          </w:p>
+        </w:tc>
+      </w:tr>
+    </w:tbl>
+    <w:p/>
     <w:p/>
     <w:p/>
     <w:p/>

</xml_diff>